<commit_message>
Methodology added. Surprisingly short, may add more later.
</commit_message>
<xml_diff>
--- a/IMPACT_OF_AUTO.docx
+++ b/IMPACT_OF_AUTO.docx
@@ -184,121 +184,94 @@
           <w:rFonts w:ascii="Times New Roman" w:hAnsi="Times New Roman"/>
         </w:rPr>
       </w:pPr>
-      <w:proofErr w:type="gramStart"/>
-      <w:r>
-        <w:rPr>
-          <w:rFonts w:ascii="Times New Roman" w:hAnsi="Times New Roman"/>
-        </w:rPr>
-        <w:t>One paragraph overview of the paper.</w:t>
-      </w:r>
-      <w:proofErr w:type="gramEnd"/>
+      <w:r>
+        <w:rPr>
+          <w:rFonts w:ascii="Times New Roman" w:hAnsi="Times New Roman"/>
+        </w:rPr>
+        <w:t xml:space="preserve">This project </w:t>
+      </w:r>
+      <w:r>
+        <w:rPr>
+          <w:rFonts w:ascii="Times New Roman" w:hAnsi="Times New Roman"/>
+        </w:rPr>
+        <w:t xml:space="preserve">presents and </w:t>
+      </w:r>
+      <w:r>
+        <w:rPr>
+          <w:rFonts w:ascii="Times New Roman" w:hAnsi="Times New Roman"/>
+        </w:rPr>
+        <w:t>assesses the impact of a new teaching to</w:t>
+      </w:r>
+      <w:r>
+        <w:rPr>
+          <w:rFonts w:ascii="Times New Roman" w:hAnsi="Times New Roman"/>
+        </w:rPr>
+        <w:t>ol that is being deployed in an</w:t>
+      </w:r>
+      <w:r>
+        <w:rPr>
+          <w:rFonts w:ascii="Times New Roman" w:hAnsi="Times New Roman"/>
+        </w:rPr>
+        <w:t xml:space="preserve"> introductory Computer Science course. The tool is a web site that accepts student submissions for assignments, and automatically tests them for correctness. The students receive feedback moments after submission. They may use that feedback to improve their work, and submit again. We compar</w:t>
+      </w:r>
+      <w:r>
+        <w:rPr>
+          <w:rFonts w:ascii="Times New Roman" w:hAnsi="Times New Roman"/>
+        </w:rPr>
+        <w:t>ed</w:t>
+      </w:r>
+      <w:r>
+        <w:rPr>
+          <w:rFonts w:ascii="Times New Roman" w:hAnsi="Times New Roman"/>
+        </w:rPr>
+        <w:t xml:space="preserve"> student performance on assignments against previous semesters, which used the same assignments, but with no automated feedback system. We </w:t>
+      </w:r>
+      <w:r>
+        <w:rPr>
+          <w:rFonts w:ascii="Times New Roman" w:hAnsi="Times New Roman"/>
+        </w:rPr>
+        <w:t>observed that students</w:t>
+      </w:r>
+      <w:r>
+        <w:rPr>
+          <w:rFonts w:ascii="Times New Roman" w:hAnsi="Times New Roman"/>
+        </w:rPr>
+        <w:t>, when using the feedback system, make more su</w:t>
+      </w:r>
+      <w:r>
+        <w:rPr>
+          <w:rFonts w:ascii="Times New Roman" w:hAnsi="Times New Roman"/>
+        </w:rPr>
+        <w:t>bmissions per assignment, and have qualitative evidence of students leveraging feedback to improve their programs.</w:t>
+      </w:r>
+    </w:p>
+    <w:p>
+      <w:pPr>
+        <w:rPr>
+          <w:rFonts w:ascii="Times New Roman" w:hAnsi="Times New Roman"/>
+        </w:rPr>
+      </w:pPr>
+    </w:p>
+    <w:p>
+      <w:pPr>
+        <w:rPr>
+          <w:rFonts w:ascii="Times New Roman" w:hAnsi="Times New Roman"/>
+          <w:b/>
+        </w:rPr>
+      </w:pPr>
+      <w:r>
+        <w:rPr>
+          <w:rFonts w:ascii="Times New Roman" w:hAnsi="Times New Roman"/>
+          <w:b/>
+        </w:rPr>
+        <w:t>INTRODUCTION</w:t>
+      </w:r>
     </w:p>
     <w:p>
       <w:pPr>
         <w:ind w:firstLine="720"/>
         <w:rPr>
           <w:rFonts w:ascii="Times New Roman" w:hAnsi="Times New Roman"/>
-        </w:rPr>
-      </w:pPr>
-      <w:r>
-        <w:rPr>
-          <w:rFonts w:ascii="Times New Roman" w:hAnsi="Times New Roman"/>
-        </w:rPr>
-        <w:t>Will</w:t>
-      </w:r>
-    </w:p>
-    <w:p>
-      <w:pPr>
-        <w:ind w:firstLine="720"/>
-        <w:rPr>
-          <w:rFonts w:ascii="Times New Roman" w:hAnsi="Times New Roman"/>
-        </w:rPr>
-      </w:pPr>
-      <w:r>
-        <w:rPr>
-          <w:rFonts w:ascii="Times New Roman" w:hAnsi="Times New Roman"/>
-        </w:rPr>
-        <w:t xml:space="preserve">Take </w:t>
-      </w:r>
-    </w:p>
-    <w:p>
-      <w:pPr>
-        <w:ind w:firstLine="720"/>
-        <w:rPr>
-          <w:rFonts w:ascii="Times New Roman" w:hAnsi="Times New Roman"/>
-        </w:rPr>
-      </w:pPr>
-      <w:r>
-        <w:rPr>
-          <w:rFonts w:ascii="Times New Roman" w:hAnsi="Times New Roman"/>
-        </w:rPr>
-        <w:t>Up</w:t>
-      </w:r>
-    </w:p>
-    <w:p>
-      <w:pPr>
-        <w:ind w:firstLine="720"/>
-        <w:rPr>
-          <w:rFonts w:ascii="Times New Roman" w:hAnsi="Times New Roman"/>
-        </w:rPr>
-      </w:pPr>
-      <w:r>
-        <w:rPr>
-          <w:rFonts w:ascii="Times New Roman" w:hAnsi="Times New Roman"/>
-        </w:rPr>
-        <w:t>Some</w:t>
-      </w:r>
-    </w:p>
-    <w:p>
-      <w:pPr>
-        <w:ind w:firstLine="720"/>
-        <w:rPr>
-          <w:rFonts w:ascii="Times New Roman" w:hAnsi="Times New Roman"/>
-        </w:rPr>
-      </w:pPr>
-      <w:proofErr w:type="gramStart"/>
-      <w:r>
-        <w:rPr>
-          <w:rFonts w:ascii="Times New Roman" w:hAnsi="Times New Roman"/>
-        </w:rPr>
-        <w:t>space</w:t>
-      </w:r>
-      <w:proofErr w:type="gramEnd"/>
-    </w:p>
-    <w:p>
-      <w:pPr>
-        <w:rPr>
-          <w:rFonts w:ascii="Times New Roman" w:hAnsi="Times New Roman"/>
-        </w:rPr>
-      </w:pPr>
-    </w:p>
-    <w:p>
-      <w:pPr>
-        <w:rPr>
-          <w:rFonts w:ascii="Times New Roman" w:hAnsi="Times New Roman"/>
-        </w:rPr>
-      </w:pPr>
-    </w:p>
-    <w:p>
-      <w:pPr>
-        <w:rPr>
-          <w:rFonts w:ascii="Times New Roman" w:hAnsi="Times New Roman"/>
-          <w:b/>
-        </w:rPr>
-      </w:pPr>
-      <w:r>
-        <w:rPr>
-          <w:rFonts w:ascii="Times New Roman" w:hAnsi="Times New Roman"/>
-          <w:b/>
-        </w:rPr>
-        <w:t>INTRODUCTION</w:t>
-      </w:r>
-    </w:p>
-    <w:p>
-      <w:pPr>
-        <w:ind w:firstLine="720"/>
-        <w:rPr>
-          <w:rFonts w:ascii="Times New Roman" w:hAnsi="Times New Roman"/>
           <w:color w:val="222222"/>
           <w:szCs w:val="21"/>
           <w:shd w:val="clear" w:color="auto" w:fill="FFFFFF"/>
@@ -329,7 +302,25 @@
           <w:szCs w:val="21"/>
           <w:shd w:val="clear" w:color="auto" w:fill="FFFFFF"/>
         </w:rPr>
-        <w:t xml:space="preserve">system for auto-grading student programming assignments in an introductory computing course. This system </w:t>
+        <w:t>system for auto-grading student programming assignments in a</w:t>
+      </w:r>
+      <w:r>
+        <w:rPr>
+          <w:rFonts w:ascii="Times New Roman" w:hAnsi="Times New Roman"/>
+          <w:color w:val="222222"/>
+          <w:szCs w:val="21"/>
+          <w:shd w:val="clear" w:color="auto" w:fill="FFFFFF"/>
+        </w:rPr>
+        <w:t>n introductory computing course, as well as an assessment of the impact of that system on teaching.</w:t>
+      </w:r>
+      <w:r>
+        <w:rPr>
+          <w:rFonts w:ascii="Times New Roman" w:hAnsi="Times New Roman"/>
+          <w:color w:val="222222"/>
+          <w:szCs w:val="21"/>
+          <w:shd w:val="clear" w:color="auto" w:fill="FFFFFF"/>
+        </w:rPr>
+        <w:t xml:space="preserve"> This system </w:t>
       </w:r>
       <w:r>
         <w:rPr>
@@ -1808,16 +1799,180 @@
     </w:p>
     <w:p>
       <w:pPr>
-        <w:rPr>
-          <w:rFonts w:ascii="Times New Roman" w:hAnsi="Times New Roman"/>
-        </w:rPr>
-      </w:pPr>
-      <w:r>
-        <w:rPr>
-          <w:rFonts w:ascii="Times New Roman" w:hAnsi="Times New Roman"/>
-        </w:rPr>
-        <w:tab/>
-        <w:t>Can use a lot from the IRB request. Sections may be spun off to include Research Participants, Analysis Protocols, etc, as needed.</w:t>
+        <w:ind w:firstLine="720"/>
+        <w:rPr>
+          <w:rFonts w:ascii="Times New Roman" w:hAnsi="Times New Roman"/>
+        </w:rPr>
+      </w:pPr>
+      <w:r>
+        <w:rPr>
+          <w:rFonts w:ascii="Times New Roman" w:hAnsi="Times New Roman"/>
+        </w:rPr>
+        <w:t>Analysis w</w:t>
+      </w:r>
+      <w:r>
+        <w:rPr>
+          <w:rFonts w:ascii="Times New Roman" w:hAnsi="Times New Roman"/>
+        </w:rPr>
+        <w:t>as</w:t>
+      </w:r>
+      <w:r>
+        <w:rPr>
+          <w:rFonts w:ascii="Times New Roman" w:hAnsi="Times New Roman"/>
+        </w:rPr>
+        <w:t xml:space="preserve"> performed on historic course data, with </w:t>
+      </w:r>
+      <w:r>
+        <w:rPr>
+          <w:rFonts w:ascii="Times New Roman" w:hAnsi="Times New Roman"/>
+        </w:rPr>
+        <w:t>IRB-approved protocols to de-identify data and protect participants</w:t>
+      </w:r>
+      <w:r>
+        <w:rPr>
+          <w:rFonts w:ascii="Times New Roman" w:hAnsi="Times New Roman"/>
+        </w:rPr>
+        <w:t>. The data include</w:t>
+      </w:r>
+      <w:r>
+        <w:rPr>
+          <w:rFonts w:ascii="Times New Roman" w:hAnsi="Times New Roman"/>
+        </w:rPr>
+        <w:t>d</w:t>
+      </w:r>
+      <w:r>
+        <w:rPr>
+          <w:rFonts w:ascii="Times New Roman" w:hAnsi="Times New Roman"/>
+        </w:rPr>
+        <w:t xml:space="preserve"> grades the students received on their submissions to assignments, as well as the s</w:t>
+      </w:r>
+      <w:r>
+        <w:rPr>
+          <w:rFonts w:ascii="Times New Roman" w:hAnsi="Times New Roman"/>
+        </w:rPr>
+        <w:t>ubmissions themselves, which were</w:t>
+      </w:r>
+      <w:r>
+        <w:rPr>
+          <w:rFonts w:ascii="Times New Roman" w:hAnsi="Times New Roman"/>
+        </w:rPr>
+        <w:t xml:space="preserve"> C source code files. </w:t>
+      </w:r>
+    </w:p>
+    <w:p>
+      <w:pPr>
+        <w:ind w:firstLine="720"/>
+        <w:rPr>
+          <w:rFonts w:ascii="Times New Roman" w:hAnsi="Times New Roman"/>
+        </w:rPr>
+      </w:pPr>
+      <w:r>
+        <w:rPr>
+          <w:rFonts w:ascii="Times New Roman" w:hAnsi="Times New Roman"/>
+        </w:rPr>
+        <w:t xml:space="preserve">Two forms of analysis </w:t>
+      </w:r>
+      <w:r>
+        <w:rPr>
+          <w:rFonts w:ascii="Times New Roman" w:hAnsi="Times New Roman"/>
+        </w:rPr>
+        <w:t>t</w:t>
+      </w:r>
+      <w:r>
+        <w:rPr>
+          <w:rFonts w:ascii="Times New Roman" w:hAnsi="Times New Roman"/>
+        </w:rPr>
+        <w:t>ook</w:t>
+      </w:r>
+      <w:r>
+        <w:rPr>
+          <w:rFonts w:ascii="Times New Roman" w:hAnsi="Times New Roman"/>
+        </w:rPr>
+        <w:t xml:space="preserve"> place: (1) Aggregate analysis, tallying all submissions per assignment, per course offering, resulting in numbers of student</w:t>
+      </w:r>
+      <w:r>
+        <w:rPr>
+          <w:rFonts w:ascii="Times New Roman" w:hAnsi="Times New Roman"/>
+        </w:rPr>
+        <w:t xml:space="preserve"> submissions</w:t>
+      </w:r>
+      <w:r>
+        <w:rPr>
+          <w:rFonts w:ascii="Times New Roman" w:hAnsi="Times New Roman"/>
+        </w:rPr>
+        <w:t xml:space="preserve"> in each assignment, and</w:t>
+      </w:r>
+      <w:r>
+        <w:rPr>
+          <w:rFonts w:ascii="Times New Roman" w:hAnsi="Times New Roman"/>
+        </w:rPr>
+        <w:t xml:space="preserve"> (2) small case studies, where a sample of student</w:t>
+      </w:r>
+      <w:r>
+        <w:rPr>
+          <w:rFonts w:ascii="Times New Roman" w:hAnsi="Times New Roman"/>
+        </w:rPr>
+        <w:t>s</w:t>
+      </w:r>
+      <w:r>
+        <w:rPr>
+          <w:rFonts w:ascii="Times New Roman" w:hAnsi="Times New Roman"/>
+        </w:rPr>
+        <w:t>’</w:t>
+      </w:r>
+      <w:r>
+        <w:rPr>
+          <w:rFonts w:ascii="Times New Roman" w:hAnsi="Times New Roman"/>
+        </w:rPr>
+        <w:t xml:space="preserve"> </w:t>
+      </w:r>
+      <w:r>
+        <w:rPr>
+          <w:rFonts w:ascii="Times New Roman" w:hAnsi="Times New Roman"/>
+        </w:rPr>
+        <w:t xml:space="preserve">individual </w:t>
+      </w:r>
+      <w:r>
+        <w:rPr>
+          <w:rFonts w:ascii="Times New Roman" w:hAnsi="Times New Roman"/>
+        </w:rPr>
+        <w:t>path</w:t>
+      </w:r>
+      <w:r>
+        <w:rPr>
+          <w:rFonts w:ascii="Times New Roman" w:hAnsi="Times New Roman"/>
+        </w:rPr>
+        <w:t xml:space="preserve">s through </w:t>
+      </w:r>
+      <w:r>
+        <w:rPr>
+          <w:rFonts w:ascii="Times New Roman" w:hAnsi="Times New Roman"/>
+        </w:rPr>
+        <w:t>particular assignment</w:t>
+      </w:r>
+      <w:r>
+        <w:rPr>
+          <w:rFonts w:ascii="Times New Roman" w:hAnsi="Times New Roman"/>
+        </w:rPr>
+        <w:t>s</w:t>
+      </w:r>
+      <w:r>
+        <w:rPr>
+          <w:rFonts w:ascii="Times New Roman" w:hAnsi="Times New Roman"/>
+        </w:rPr>
+        <w:t xml:space="preserve"> </w:t>
+      </w:r>
+      <w:r>
+        <w:rPr>
+          <w:rFonts w:ascii="Times New Roman" w:hAnsi="Times New Roman"/>
+        </w:rPr>
+        <w:t>were</w:t>
+      </w:r>
+      <w:r>
+        <w:rPr>
+          <w:rFonts w:ascii="Times New Roman" w:hAnsi="Times New Roman"/>
+        </w:rPr>
+        <w:t xml:space="preserve"> qualitatively observed and described.</w:t>
       </w:r>
     </w:p>
     <w:p>

</xml_diff>

<commit_message>
starting results section, including submit rate chart (as image…we'll see)
</commit_message>
<xml_diff>
--- a/IMPACT_OF_AUTO.docx
+++ b/IMPACT_OF_AUTO.docx
@@ -4,6 +4,7 @@
   <w:body>
     <w:p>
       <w:pPr>
+        <w:outlineLvl w:val="0"/>
         <w:rPr>
           <w:rFonts w:ascii="Times New Roman" w:hAnsi="Times New Roman"/>
         </w:rPr>
@@ -165,6 +166,7 @@
     </w:p>
     <w:p>
       <w:pPr>
+        <w:outlineLvl w:val="0"/>
         <w:rPr>
           <w:rFonts w:ascii="Times New Roman" w:hAnsi="Times New Roman"/>
         </w:rPr>
@@ -254,6 +256,7 @@
     </w:p>
     <w:p>
       <w:pPr>
+        <w:outlineLvl w:val="0"/>
         <w:rPr>
           <w:rFonts w:ascii="Times New Roman" w:hAnsi="Times New Roman"/>
           <w:b/>
@@ -883,6 +886,7 @@
     </w:p>
     <w:p>
       <w:pPr>
+        <w:outlineLvl w:val="0"/>
         <w:rPr>
           <w:rFonts w:ascii="Times New Roman" w:hAnsi="Times New Roman"/>
         </w:rPr>
@@ -1339,6 +1343,7 @@
     </w:p>
     <w:p>
       <w:pPr>
+        <w:outlineLvl w:val="0"/>
         <w:rPr>
           <w:rFonts w:ascii="Times New Roman" w:hAnsi="Times New Roman"/>
         </w:rPr>
@@ -1784,6 +1789,7 @@
     </w:p>
     <w:p>
       <w:pPr>
+        <w:outlineLvl w:val="0"/>
         <w:rPr>
           <w:rFonts w:ascii="Times New Roman" w:hAnsi="Times New Roman"/>
           <w:b/>
@@ -1977,13 +1983,34 @@
     </w:p>
     <w:p>
       <w:pPr>
-        <w:rPr>
-          <w:rFonts w:ascii="Times New Roman" w:hAnsi="Times New Roman"/>
-        </w:rPr>
-      </w:pPr>
-    </w:p>
-    <w:p>
-      <w:pPr>
+        <w:ind w:firstLine="720"/>
+        <w:rPr>
+          <w:rFonts w:ascii="Times New Roman" w:hAnsi="Times New Roman"/>
+        </w:rPr>
+      </w:pPr>
+      <w:r>
+        <w:rPr>
+          <w:rFonts w:ascii="Times New Roman" w:hAnsi="Times New Roman"/>
+        </w:rPr>
+        <w:t xml:space="preserve">The aggregate analysis used data from seven offerings of the same introductory computing course, spanning four semesters and three instructors. </w:t>
+      </w:r>
+      <w:r>
+        <w:rPr>
+          <w:rFonts w:ascii="Times New Roman" w:hAnsi="Times New Roman"/>
+        </w:rPr>
+        <w:t>Students with zero submissions, instructors, administrators, and other non-students were removed from the data. Assignments that were not programming assignments were also removed from the data, such as in-class paper exercises, quizzes, and tests. The data only represented participating students in the courses, and take-home programming assignments. All sections of the course used a common, core set of assignments. Assignments that deviated greatly from the common set, such as those with novel specifications or dependant on new concepts, were removed from the data.</w:t>
+      </w:r>
+    </w:p>
+    <w:p>
+      <w:pPr>
+        <w:rPr>
+          <w:rFonts w:ascii="Times New Roman" w:hAnsi="Times New Roman"/>
+        </w:rPr>
+      </w:pPr>
+    </w:p>
+    <w:p>
+      <w:pPr>
+        <w:outlineLvl w:val="0"/>
         <w:rPr>
           <w:rFonts w:ascii="Times New Roman" w:hAnsi="Times New Roman"/>
           <w:b/>
@@ -2008,27 +2035,174 @@
           <w:rFonts w:ascii="Times New Roman" w:hAnsi="Times New Roman"/>
         </w:rPr>
         <w:tab/>
-        <w:t xml:space="preserve">Bam! </w:t>
+      </w:r>
+      <w:r>
+        <w:rPr>
+          <w:rFonts w:ascii="Times New Roman" w:hAnsi="Times New Roman"/>
+        </w:rPr>
+        <w:t>Aggregate analysis showed</w:t>
+      </w:r>
+      <w:r>
+        <w:rPr>
+          <w:rFonts w:ascii="Times New Roman" w:hAnsi="Times New Roman"/>
+        </w:rPr>
+        <w:t xml:space="preserve"> a substantial increase in the number of submissions students made when using the auto-grading system.</w:t>
+      </w:r>
+      <w:r>
+        <w:rPr>
+          <w:rFonts w:ascii="Times New Roman" w:hAnsi="Times New Roman"/>
+        </w:rPr>
+        <w:t xml:space="preserve"> Shown in Table 1, course sections M1-M4 were entirely manually graded, and sections A1-A3 used the auto-grading system. The numbers of total submissions made, participating students, and assignments were divided to create the “Submissions per Student per Assignment” descriptor, which indicated the general rates of submissions per assignment in each section. </w:t>
+      </w:r>
+    </w:p>
+    <w:p>
+      <w:pPr>
+        <w:rPr>
+          <w:rFonts w:ascii="Times New Roman" w:hAnsi="Times New Roman"/>
+        </w:rPr>
+      </w:pPr>
+    </w:p>
+    <w:p>
+      <w:pPr>
+        <w:keepNext/>
+        <w:jc w:val="center"/>
+      </w:pPr>
+      <w:r>
+        <w:rPr>
+          <w:rFonts w:ascii="Times New Roman" w:hAnsi="Times New Roman"/>
+          <w:noProof/>
+        </w:rPr>
+        <w:drawing>
+          <wp:inline distT="0" distB="0" distL="0" distR="0">
+            <wp:extent cx="4381500" cy="1485900"/>
+            <wp:effectExtent l="25400" t="0" r="0" b="0"/>
+            <wp:docPr id="1" name="Picture 1" descr=":images:submit-rate-table.png"/>
+            <wp:cNvGraphicFramePr>
+              <a:graphicFrameLocks xmlns:a="http://schemas.openxmlformats.org/drawingml/2006/main" noChangeAspect="1"/>
+            </wp:cNvGraphicFramePr>
+            <a:graphic xmlns:a="http://schemas.openxmlformats.org/drawingml/2006/main">
+              <a:graphicData uri="http://schemas.openxmlformats.org/drawingml/2006/picture">
+                <pic:pic xmlns:pic="http://schemas.openxmlformats.org/drawingml/2006/picture">
+                  <pic:nvPicPr>
+                    <pic:cNvPr id="1" name="Picture 1" descr=":images:submit-rate-table.png"/>
+                    <pic:cNvPicPr>
+                      <a:picLocks noChangeAspect="1" noChangeArrowheads="1"/>
+                    </pic:cNvPicPr>
+                  </pic:nvPicPr>
+                  <pic:blipFill>
+                    <a:blip r:embed="rId5"/>
+                    <a:srcRect/>
+                    <a:stretch>
+                      <a:fillRect/>
+                    </a:stretch>
+                  </pic:blipFill>
+                  <pic:spPr bwMode="auto">
+                    <a:xfrm>
+                      <a:off x="0" y="0"/>
+                      <a:ext cx="4381500" cy="1485900"/>
+                    </a:xfrm>
+                    <a:prstGeom prst="rect">
+                      <a:avLst/>
+                    </a:prstGeom>
+                    <a:noFill/>
+                    <a:ln w="9525">
+                      <a:noFill/>
+                      <a:miter lim="800000"/>
+                      <a:headEnd/>
+                      <a:tailEnd/>
+                    </a:ln>
+                    <a:effectLst/>
+                  </pic:spPr>
+                </pic:pic>
+              </a:graphicData>
+            </a:graphic>
+          </wp:inline>
+        </w:drawing>
+      </w:r>
+    </w:p>
+    <w:p>
+      <w:pPr>
+        <w:pStyle w:val="Caption"/>
+        <w:jc w:val="center"/>
+        <w:rPr>
+          <w:rFonts w:ascii="Times New Roman" w:hAnsi="Times New Roman"/>
+        </w:rPr>
+      </w:pPr>
+      <w:r>
+        <w:t xml:space="preserve">Table </w:t>
+      </w:r>
+      <w:fldSimple w:instr=" SEQ Table \* ARABIC ">
+        <w:r>
+          <w:rPr>
+            <w:noProof/>
+          </w:rPr>
+          <w:t>1</w:t>
+        </w:r>
+      </w:fldSimple>
+      <w:r>
+        <w:t>: Submission rates among course sections</w:t>
+      </w:r>
+    </w:p>
+    <w:p>
+      <w:pPr>
+        <w:rPr>
+          <w:rFonts w:ascii="Times New Roman" w:hAnsi="Times New Roman"/>
+        </w:rPr>
+      </w:pPr>
+      <w:r>
+        <w:rPr>
+          <w:rFonts w:ascii="Times New Roman" w:hAnsi="Times New Roman"/>
+        </w:rPr>
+        <w:tab/>
+        <w:t xml:space="preserve">The standard deviation of the S/S/A rates of the manually graded sections was 0.013, indicating that, despite spanning multiple semesters and </w:t>
       </w:r>
       <w:proofErr w:type="gramStart"/>
       <w:r>
         <w:rPr>
           <w:rFonts w:ascii="Times New Roman" w:hAnsi="Times New Roman"/>
         </w:rPr>
-        <w:t>Graph and stuff.</w:t>
+        <w:t>instructors,</w:t>
       </w:r>
       <w:proofErr w:type="gramEnd"/>
-    </w:p>
-    <w:p>
-      <w:pPr>
+      <w:r>
+        <w:rPr>
+          <w:rFonts w:ascii="Times New Roman" w:hAnsi="Times New Roman"/>
+        </w:rPr>
+        <w:t xml:space="preserve"> submission rates before the introduction of the auto-grading system were consistent. </w:t>
+      </w:r>
+    </w:p>
+    <w:p>
+      <w:pPr>
+        <w:rPr>
+          <w:rFonts w:ascii="Times New Roman" w:hAnsi="Times New Roman"/>
+        </w:rPr>
+      </w:pPr>
+    </w:p>
+    <w:p>
+      <w:pPr>
+        <w:outlineLvl w:val="0"/>
+        <w:rPr>
+          <w:rFonts w:ascii="Times New Roman" w:hAnsi="Times New Roman"/>
+        </w:rPr>
+      </w:pPr>
+      <w:r>
         <w:rPr>
           <w:rFonts w:ascii="Times New Roman" w:hAnsi="Times New Roman"/>
           <w:b/>
         </w:rPr>
-      </w:pPr>
-    </w:p>
-    <w:p>
-      <w:pPr>
+        <w:t>Increase in Re-Submission Rate</w:t>
+      </w:r>
+    </w:p>
+    <w:p>
+      <w:pPr>
+        <w:rPr>
+          <w:rFonts w:ascii="Times New Roman" w:hAnsi="Times New Roman"/>
+        </w:rPr>
+      </w:pPr>
+    </w:p>
+    <w:p>
+      <w:pPr>
+        <w:outlineLvl w:val="0"/>
         <w:rPr>
           <w:rFonts w:ascii="Times New Roman" w:hAnsi="Times New Roman"/>
         </w:rPr>
@@ -2038,100 +2212,83 @@
           <w:rFonts w:ascii="Times New Roman" w:hAnsi="Times New Roman"/>
           <w:b/>
         </w:rPr>
-        <w:t>Increase in Re-Submission Rate</w:t>
-      </w:r>
-    </w:p>
-    <w:p>
-      <w:pPr>
-        <w:rPr>
-          <w:rFonts w:ascii="Times New Roman" w:hAnsi="Times New Roman"/>
-        </w:rPr>
-      </w:pPr>
-    </w:p>
-    <w:p>
-      <w:pPr>
-        <w:rPr>
-          <w:rFonts w:ascii="Times New Roman" w:hAnsi="Times New Roman"/>
-        </w:rPr>
-      </w:pPr>
-      <w:r>
+        <w:t>Case Studies</w:t>
+      </w:r>
+    </w:p>
+    <w:p>
+      <w:pPr>
+        <w:rPr>
+          <w:rFonts w:ascii="Times New Roman" w:hAnsi="Times New Roman"/>
+        </w:rPr>
+      </w:pPr>
+    </w:p>
+    <w:p>
+      <w:pPr>
+        <w:outlineLvl w:val="0"/>
         <w:rPr>
           <w:rFonts w:ascii="Times New Roman" w:hAnsi="Times New Roman"/>
           <w:b/>
         </w:rPr>
-        <w:t>Case Studies</w:t>
-      </w:r>
-    </w:p>
-    <w:p>
-      <w:pPr>
-        <w:rPr>
-          <w:rFonts w:ascii="Times New Roman" w:hAnsi="Times New Roman"/>
-        </w:rPr>
-      </w:pPr>
-    </w:p>
-    <w:p>
-      <w:pPr>
+      </w:pPr>
+      <w:r>
         <w:rPr>
           <w:rFonts w:ascii="Times New Roman" w:hAnsi="Times New Roman"/>
           <w:b/>
         </w:rPr>
-      </w:pPr>
-      <w:r>
+        <w:t>CONCLUSIONS</w:t>
+      </w:r>
+    </w:p>
+    <w:p>
+      <w:pPr>
         <w:rPr>
           <w:rFonts w:ascii="Times New Roman" w:hAnsi="Times New Roman"/>
           <w:b/>
         </w:rPr>
-        <w:t>CONCLUSIONS</w:t>
-      </w:r>
-    </w:p>
-    <w:p>
-      <w:pPr>
+      </w:pPr>
+    </w:p>
+    <w:p>
+      <w:pPr>
+        <w:outlineLvl w:val="0"/>
         <w:rPr>
           <w:rFonts w:ascii="Times New Roman" w:hAnsi="Times New Roman"/>
           <w:b/>
         </w:rPr>
       </w:pPr>
-    </w:p>
-    <w:p>
-      <w:pPr>
+      <w:r>
         <w:rPr>
           <w:rFonts w:ascii="Times New Roman" w:hAnsi="Times New Roman"/>
           <w:b/>
         </w:rPr>
-      </w:pPr>
-      <w:r>
+        <w:t>DISCUSSION</w:t>
+      </w:r>
+    </w:p>
+    <w:p>
+      <w:pPr>
         <w:rPr>
           <w:rFonts w:ascii="Times New Roman" w:hAnsi="Times New Roman"/>
           <w:b/>
         </w:rPr>
-        <w:t>DISCUSSION</w:t>
-      </w:r>
-    </w:p>
-    <w:p>
-      <w:pPr>
+      </w:pPr>
+    </w:p>
+    <w:p>
+      <w:pPr>
+        <w:outlineLvl w:val="0"/>
         <w:rPr>
           <w:rFonts w:ascii="Times New Roman" w:hAnsi="Times New Roman"/>
           <w:b/>
         </w:rPr>
       </w:pPr>
-    </w:p>
-    <w:p>
-      <w:pPr>
+      <w:r>
         <w:rPr>
           <w:rFonts w:ascii="Times New Roman" w:hAnsi="Times New Roman"/>
           <w:b/>
         </w:rPr>
-      </w:pPr>
-      <w:r>
-        <w:rPr>
-          <w:rFonts w:ascii="Times New Roman" w:hAnsi="Times New Roman"/>
-          <w:b/>
-        </w:rPr>
         <w:t>REFERENCES</w:t>
       </w:r>
     </w:p>
     <w:p>
       <w:pPr>
+        <w:outlineLvl w:val="0"/>
         <w:rPr>
           <w:rFonts w:ascii="Times New Roman" w:hAnsi="Times New Roman" w:cs="Times New Roman"/>
         </w:rPr>
@@ -2892,7 +3049,9 @@
     </w:rPrDefault>
     <w:pPrDefault/>
   </w:docDefaults>
-  <w:latentStyles w:defLockedState="0" w:defUIPriority="0" w:defSemiHidden="0" w:defUnhideWhenUsed="0" w:defQFormat="0" w:count="276"/>
+  <w:latentStyles w:defLockedState="0" w:defUIPriority="0" w:defSemiHidden="0" w:defUnhideWhenUsed="0" w:defQFormat="0" w:count="276">
+    <w:lsdException w:name="Light Shading Accent 4" w:uiPriority="60"/>
+  </w:latentStyles>
   <w:style w:type="paragraph" w:default="1" w:styleId="Normal">
     <w:name w:val="Normal"/>
     <w:qFormat/>
@@ -2943,6 +3102,164 @@
     <w:rPr>
       <w:color w:val="0000FF" w:themeColor="hyperlink"/>
       <w:u w:val="single"/>
+    </w:rPr>
+  </w:style>
+  <w:style w:type="table" w:styleId="TableGrid">
+    <w:name w:val="Table Grid"/>
+    <w:basedOn w:val="TableNormal"/>
+    <w:rsid w:val="001D7C46"/>
+    <w:tblPr>
+      <w:tblInd w:w="0" w:type="dxa"/>
+      <w:tblBorders>
+        <w:top w:val="single" w:sz="4" w:space="0" w:color="000000" w:themeColor="text1"/>
+        <w:left w:val="single" w:sz="4" w:space="0" w:color="000000" w:themeColor="text1"/>
+        <w:bottom w:val="single" w:sz="4" w:space="0" w:color="000000" w:themeColor="text1"/>
+        <w:right w:val="single" w:sz="4" w:space="0" w:color="000000" w:themeColor="text1"/>
+        <w:insideH w:val="single" w:sz="4" w:space="0" w:color="000000" w:themeColor="text1"/>
+        <w:insideV w:val="single" w:sz="4" w:space="0" w:color="000000" w:themeColor="text1"/>
+      </w:tblBorders>
+      <w:tblCellMar>
+        <w:top w:w="0" w:type="dxa"/>
+        <w:left w:w="108" w:type="dxa"/>
+        <w:bottom w:w="0" w:type="dxa"/>
+        <w:right w:w="108" w:type="dxa"/>
+      </w:tblCellMar>
+    </w:tblPr>
+  </w:style>
+  <w:style w:type="table" w:styleId="LightShading-Accent4">
+    <w:name w:val="Light Shading Accent 4"/>
+    <w:basedOn w:val="TableNormal"/>
+    <w:uiPriority w:val="60"/>
+    <w:rsid w:val="001D7C46"/>
+    <w:rPr>
+      <w:color w:val="5F497A" w:themeColor="accent4" w:themeShade="BF"/>
+      <w:sz w:val="22"/>
+      <w:szCs w:val="22"/>
+    </w:rPr>
+    <w:tblPr>
+      <w:tblStyleRowBandSize w:val="1"/>
+      <w:tblStyleColBandSize w:val="1"/>
+      <w:tblInd w:w="0" w:type="dxa"/>
+      <w:tblBorders>
+        <w:top w:val="single" w:sz="8" w:space="0" w:color="8064A2" w:themeColor="accent4"/>
+        <w:bottom w:val="single" w:sz="8" w:space="0" w:color="8064A2" w:themeColor="accent4"/>
+      </w:tblBorders>
+      <w:tblCellMar>
+        <w:top w:w="0" w:type="dxa"/>
+        <w:left w:w="108" w:type="dxa"/>
+        <w:bottom w:w="0" w:type="dxa"/>
+        <w:right w:w="108" w:type="dxa"/>
+      </w:tblCellMar>
+    </w:tblPr>
+    <w:tblStylePr w:type="firstRow">
+      <w:pPr>
+        <w:spacing w:before="0" w:after="0" w:line="240" w:lineRule="auto"/>
+      </w:pPr>
+      <w:rPr>
+        <w:b/>
+        <w:bCs/>
+      </w:rPr>
+      <w:tblPr/>
+      <w:tcPr>
+        <w:tcBorders>
+          <w:top w:val="single" w:sz="8" w:space="0" w:color="8064A2" w:themeColor="accent4"/>
+          <w:left w:val="nil"/>
+          <w:bottom w:val="single" w:sz="8" w:space="0" w:color="8064A2" w:themeColor="accent4"/>
+          <w:right w:val="nil"/>
+          <w:insideH w:val="nil"/>
+          <w:insideV w:val="nil"/>
+        </w:tcBorders>
+      </w:tcPr>
+    </w:tblStylePr>
+    <w:tblStylePr w:type="lastRow">
+      <w:pPr>
+        <w:spacing w:before="0" w:after="0" w:line="240" w:lineRule="auto"/>
+      </w:pPr>
+      <w:rPr>
+        <w:b/>
+        <w:bCs/>
+      </w:rPr>
+      <w:tblPr/>
+      <w:tcPr>
+        <w:tcBorders>
+          <w:top w:val="single" w:sz="8" w:space="0" w:color="8064A2" w:themeColor="accent4"/>
+          <w:left w:val="nil"/>
+          <w:bottom w:val="single" w:sz="8" w:space="0" w:color="8064A2" w:themeColor="accent4"/>
+          <w:right w:val="nil"/>
+          <w:insideH w:val="nil"/>
+          <w:insideV w:val="nil"/>
+        </w:tcBorders>
+      </w:tcPr>
+    </w:tblStylePr>
+    <w:tblStylePr w:type="firstCol">
+      <w:rPr>
+        <w:b/>
+        <w:bCs/>
+      </w:rPr>
+    </w:tblStylePr>
+    <w:tblStylePr w:type="lastCol">
+      <w:rPr>
+        <w:b/>
+        <w:bCs/>
+      </w:rPr>
+    </w:tblStylePr>
+    <w:tblStylePr w:type="band1Vert">
+      <w:tblPr/>
+      <w:tcPr>
+        <w:tcBorders>
+          <w:left w:val="nil"/>
+          <w:right w:val="nil"/>
+          <w:insideH w:val="nil"/>
+          <w:insideV w:val="nil"/>
+        </w:tcBorders>
+        <w:shd w:val="clear" w:color="auto" w:fill="DFD8E8" w:themeFill="accent4" w:themeFillTint="3F"/>
+      </w:tcPr>
+    </w:tblStylePr>
+    <w:tblStylePr w:type="band1Horz">
+      <w:tblPr/>
+      <w:tcPr>
+        <w:tcBorders>
+          <w:left w:val="nil"/>
+          <w:right w:val="nil"/>
+          <w:insideH w:val="nil"/>
+          <w:insideV w:val="nil"/>
+        </w:tcBorders>
+        <w:shd w:val="clear" w:color="auto" w:fill="DFD8E8" w:themeFill="accent4" w:themeFillTint="3F"/>
+      </w:tcPr>
+    </w:tblStylePr>
+  </w:style>
+  <w:style w:type="paragraph" w:styleId="DocumentMap">
+    <w:name w:val="Document Map"/>
+    <w:basedOn w:val="Normal"/>
+    <w:link w:val="DocumentMapChar"/>
+    <w:rsid w:val="001D7C46"/>
+    <w:rPr>
+      <w:rFonts w:ascii="Lucida Grande" w:hAnsi="Lucida Grande"/>
+    </w:rPr>
+  </w:style>
+  <w:style w:type="character" w:customStyle="1" w:styleId="DocumentMapChar">
+    <w:name w:val="Document Map Char"/>
+    <w:basedOn w:val="DefaultParagraphFont"/>
+    <w:link w:val="DocumentMap"/>
+    <w:rsid w:val="001D7C46"/>
+    <w:rPr>
+      <w:rFonts w:ascii="Lucida Grande" w:hAnsi="Lucida Grande"/>
+    </w:rPr>
+  </w:style>
+  <w:style w:type="paragraph" w:styleId="Caption">
+    <w:name w:val="caption"/>
+    <w:basedOn w:val="Normal"/>
+    <w:next w:val="Normal"/>
+    <w:rsid w:val="001D7C46"/>
+    <w:pPr>
+      <w:spacing w:after="200"/>
+    </w:pPr>
+    <w:rPr>
+      <w:b/>
+      <w:bCs/>
+      <w:color w:val="4F81BD" w:themeColor="accent1"/>
+      <w:sz w:val="18"/>
+      <w:szCs w:val="18"/>
     </w:rPr>
   </w:style>
 </w:styles>

</xml_diff>

<commit_message>
Anonymized version for review
</commit_message>
<xml_diff>
--- a/IMPACT_OF_AUTO.docx
+++ b/IMPACT_OF_AUTO.docx
@@ -158,13 +158,79 @@
         <w:rPr>
           <w:rFonts w:ascii="Times New Roman" w:hAnsi="Times New Roman"/>
         </w:rPr>
-        <w:t>ol that is being deployed in an</w:t>
-      </w:r>
-      <w:r>
-        <w:rPr>
-          <w:rFonts w:ascii="Times New Roman" w:hAnsi="Times New Roman"/>
-        </w:rPr>
-        <w:t xml:space="preserve"> introductory Computer Science course. The tool is a web site that accepts student submissions for assignments, and automatically tests them for correctness. The students receive feedback moments after submission. They may use that feedback to improve their work, and submit again. We compar</w:t>
+        <w:t xml:space="preserve">ol that was </w:t>
+      </w:r>
+      <w:r>
+        <w:rPr>
+          <w:rFonts w:ascii="Times New Roman" w:hAnsi="Times New Roman"/>
+        </w:rPr>
+        <w:t>deployed in an</w:t>
+      </w:r>
+      <w:r>
+        <w:rPr>
+          <w:rFonts w:ascii="Times New Roman" w:hAnsi="Times New Roman"/>
+        </w:rPr>
+        <w:t xml:space="preserve"> introductory Comp</w:t>
+      </w:r>
+      <w:r>
+        <w:rPr>
+          <w:rFonts w:ascii="Times New Roman" w:hAnsi="Times New Roman"/>
+        </w:rPr>
+        <w:t>uter Science course. The tool was a web site that accepted</w:t>
+      </w:r>
+      <w:r>
+        <w:rPr>
+          <w:rFonts w:ascii="Times New Roman" w:hAnsi="Times New Roman"/>
+        </w:rPr>
+        <w:t xml:space="preserve"> student submissions for assi</w:t>
+      </w:r>
+      <w:r>
+        <w:rPr>
+          <w:rFonts w:ascii="Times New Roman" w:hAnsi="Times New Roman"/>
+        </w:rPr>
+        <w:t>gnments, and automatically tested</w:t>
+      </w:r>
+      <w:r>
+        <w:rPr>
+          <w:rFonts w:ascii="Times New Roman" w:hAnsi="Times New Roman"/>
+        </w:rPr>
+        <w:t xml:space="preserve"> them for correctness. The students receive</w:t>
+      </w:r>
+      <w:r>
+        <w:rPr>
+          <w:rFonts w:ascii="Times New Roman" w:hAnsi="Times New Roman"/>
+        </w:rPr>
+        <w:t>d</w:t>
+      </w:r>
+      <w:r>
+        <w:rPr>
+          <w:rFonts w:ascii="Times New Roman" w:hAnsi="Times New Roman"/>
+        </w:rPr>
+        <w:t xml:space="preserve"> feedback moments after submission. They </w:t>
+      </w:r>
+      <w:r>
+        <w:rPr>
+          <w:rFonts w:ascii="Times New Roman" w:hAnsi="Times New Roman"/>
+        </w:rPr>
+        <w:t xml:space="preserve">could </w:t>
+      </w:r>
+      <w:r>
+        <w:rPr>
+          <w:rFonts w:ascii="Times New Roman" w:hAnsi="Times New Roman"/>
+        </w:rPr>
+        <w:t>use that feedback to improve their work, and submit</w:t>
+      </w:r>
+      <w:r>
+        <w:rPr>
+          <w:rFonts w:ascii="Times New Roman" w:hAnsi="Times New Roman"/>
+        </w:rPr>
+        <w:t>ted</w:t>
+      </w:r>
+      <w:r>
+        <w:rPr>
+          <w:rFonts w:ascii="Times New Roman" w:hAnsi="Times New Roman"/>
+        </w:rPr>
+        <w:t xml:space="preserve"> again. We compar</w:t>
       </w:r>
       <w:r>
         <w:rPr>
@@ -270,6 +336,15 @@
           <w:szCs w:val="21"/>
           <w:shd w:val="clear" w:color="auto" w:fill="FFFFFF"/>
         </w:rPr>
+        <w:t>d</w:t>
+      </w:r>
+      <w:r>
+        <w:rPr>
+          <w:rFonts w:ascii="Times New Roman" w:hAnsi="Times New Roman"/>
+          <w:color w:val="222222"/>
+          <w:szCs w:val="21"/>
+          <w:shd w:val="clear" w:color="auto" w:fill="FFFFFF"/>
+        </w:rPr>
         <w:t xml:space="preserve"> a new </w:t>
       </w:r>
       <w:r>
@@ -288,34 +363,61 @@
           <w:szCs w:val="21"/>
           <w:shd w:val="clear" w:color="auto" w:fill="FFFFFF"/>
         </w:rPr>
-        <w:t>n introductory computing course, as well as an assessment of the impact of that system on teaching.</w:t>
-      </w:r>
-      <w:r>
-        <w:rPr>
-          <w:rFonts w:ascii="Times New Roman" w:hAnsi="Times New Roman"/>
-          <w:color w:val="222222"/>
-          <w:szCs w:val="21"/>
-          <w:shd w:val="clear" w:color="auto" w:fill="FFFFFF"/>
-        </w:rPr>
-        <w:t xml:space="preserve"> This system </w:t>
-      </w:r>
-      <w:r>
-        <w:rPr>
-          <w:rFonts w:ascii="Times New Roman" w:hAnsi="Times New Roman"/>
-          <w:color w:val="222222"/>
-          <w:szCs w:val="21"/>
-          <w:shd w:val="clear" w:color="auto" w:fill="FFFFFF"/>
-        </w:rPr>
-        <w:t xml:space="preserve">simplifies the logistics of the grading process </w:t>
-      </w:r>
-      <w:r>
-        <w:rPr>
-          <w:rFonts w:ascii="Times New Roman" w:hAnsi="Times New Roman"/>
-          <w:color w:val="222222"/>
-          <w:szCs w:val="21"/>
-          <w:shd w:val="clear" w:color="auto" w:fill="FFFFFF"/>
-        </w:rPr>
-        <w:t>and can help students by providing</w:t>
+        <w:t>n introductory computing course, a</w:t>
+      </w:r>
+      <w:r>
+        <w:rPr>
+          <w:rFonts w:ascii="Times New Roman" w:hAnsi="Times New Roman"/>
+          <w:color w:val="222222"/>
+          <w:szCs w:val="21"/>
+          <w:shd w:val="clear" w:color="auto" w:fill="FFFFFF"/>
+        </w:rPr>
+        <w:t xml:space="preserve">nd </w:t>
+      </w:r>
+      <w:r>
+        <w:rPr>
+          <w:rFonts w:ascii="Times New Roman" w:hAnsi="Times New Roman"/>
+          <w:color w:val="222222"/>
+          <w:szCs w:val="21"/>
+          <w:shd w:val="clear" w:color="auto" w:fill="FFFFFF"/>
+        </w:rPr>
+        <w:t>assess</w:t>
+      </w:r>
+      <w:r>
+        <w:rPr>
+          <w:rFonts w:ascii="Times New Roman" w:hAnsi="Times New Roman"/>
+          <w:color w:val="222222"/>
+          <w:szCs w:val="21"/>
+          <w:shd w:val="clear" w:color="auto" w:fill="FFFFFF"/>
+        </w:rPr>
+        <w:t>ed</w:t>
+      </w:r>
+      <w:r>
+        <w:rPr>
+          <w:rFonts w:ascii="Times New Roman" w:hAnsi="Times New Roman"/>
+          <w:color w:val="222222"/>
+          <w:szCs w:val="21"/>
+          <w:shd w:val="clear" w:color="auto" w:fill="FFFFFF"/>
+        </w:rPr>
+        <w:t xml:space="preserve"> the impact of that system on teaching.</w:t>
+      </w:r>
+      <w:r>
+        <w:rPr>
+          <w:rFonts w:ascii="Times New Roman" w:hAnsi="Times New Roman"/>
+          <w:color w:val="222222"/>
+          <w:szCs w:val="21"/>
+          <w:shd w:val="clear" w:color="auto" w:fill="FFFFFF"/>
+        </w:rPr>
+        <w:t xml:space="preserve"> This </w:t>
+      </w:r>
+      <w:r>
+        <w:rPr>
+          <w:rFonts w:ascii="Times New Roman" w:hAnsi="Times New Roman"/>
+          <w:color w:val="222222"/>
+          <w:szCs w:val="21"/>
+          <w:shd w:val="clear" w:color="auto" w:fill="FFFFFF"/>
+        </w:rPr>
+        <w:t>system</w:t>
       </w:r>
       <w:r>
         <w:rPr>
@@ -333,6 +435,60 @@
           <w:szCs w:val="21"/>
           <w:shd w:val="clear" w:color="auto" w:fill="FFFFFF"/>
         </w:rPr>
+        <w:t>simplified</w:t>
+      </w:r>
+      <w:r>
+        <w:rPr>
+          <w:rFonts w:ascii="Times New Roman" w:hAnsi="Times New Roman"/>
+          <w:color w:val="222222"/>
+          <w:szCs w:val="21"/>
+          <w:shd w:val="clear" w:color="auto" w:fill="FFFFFF"/>
+        </w:rPr>
+        <w:t xml:space="preserve"> the logistics of the grading process </w:t>
+      </w:r>
+      <w:r>
+        <w:rPr>
+          <w:rFonts w:ascii="Times New Roman" w:hAnsi="Times New Roman"/>
+          <w:color w:val="222222"/>
+          <w:szCs w:val="21"/>
+          <w:shd w:val="clear" w:color="auto" w:fill="FFFFFF"/>
+        </w:rPr>
+        <w:t>and help</w:t>
+      </w:r>
+      <w:r>
+        <w:rPr>
+          <w:rFonts w:ascii="Times New Roman" w:hAnsi="Times New Roman"/>
+          <w:color w:val="222222"/>
+          <w:szCs w:val="21"/>
+          <w:shd w:val="clear" w:color="auto" w:fill="FFFFFF"/>
+        </w:rPr>
+        <w:t>ed</w:t>
+      </w:r>
+      <w:r>
+        <w:rPr>
+          <w:rFonts w:ascii="Times New Roman" w:hAnsi="Times New Roman"/>
+          <w:color w:val="222222"/>
+          <w:szCs w:val="21"/>
+          <w:shd w:val="clear" w:color="auto" w:fill="FFFFFF"/>
+        </w:rPr>
+        <w:t xml:space="preserve"> students by providing</w:t>
+      </w:r>
+      <w:r>
+        <w:rPr>
+          <w:rFonts w:ascii="Times New Roman" w:hAnsi="Times New Roman"/>
+          <w:color w:val="222222"/>
+          <w:szCs w:val="21"/>
+          <w:shd w:val="clear" w:color="auto" w:fill="FFFFFF"/>
+        </w:rPr>
+        <w:t xml:space="preserve"> </w:t>
+      </w:r>
+      <w:r>
+        <w:rPr>
+          <w:rFonts w:ascii="Times New Roman" w:hAnsi="Times New Roman"/>
+          <w:color w:val="222222"/>
+          <w:szCs w:val="21"/>
+          <w:shd w:val="clear" w:color="auto" w:fill="FFFFFF"/>
+        </w:rPr>
         <w:t>near-immediate</w:t>
       </w:r>
       <w:r>
@@ -347,21 +503,40 @@
     </w:p>
     <w:p>
       <w:pPr>
-        <w:rPr>
-          <w:rFonts w:ascii="Times New Roman" w:hAnsi="Times New Roman"/>
-          <w:color w:val="222222"/>
-          <w:szCs w:val="21"/>
-          <w:shd w:val="clear" w:color="auto" w:fill="FFFFFF"/>
-        </w:rPr>
-      </w:pPr>
-      <w:r>
-        <w:rPr>
-          <w:rFonts w:ascii="Times New Roman" w:hAnsi="Times New Roman"/>
-          <w:color w:val="222222"/>
-          <w:szCs w:val="21"/>
-          <w:shd w:val="clear" w:color="auto" w:fill="FFFFFF"/>
-        </w:rPr>
-        <w:t>The assignments in this course are programming exercises written in C. The course typically has 40 to 60 i</w:t>
+        <w:ind w:firstLine="720"/>
+        <w:rPr>
+          <w:rFonts w:ascii="Times New Roman" w:hAnsi="Times New Roman"/>
+          <w:color w:val="222222"/>
+          <w:szCs w:val="21"/>
+          <w:shd w:val="clear" w:color="auto" w:fill="FFFFFF"/>
+        </w:rPr>
+      </w:pPr>
+      <w:r>
+        <w:rPr>
+          <w:rFonts w:ascii="Times New Roman" w:hAnsi="Times New Roman"/>
+          <w:color w:val="222222"/>
+          <w:szCs w:val="21"/>
+          <w:shd w:val="clear" w:color="auto" w:fill="FFFFFF"/>
+        </w:rPr>
+        <w:t>The assignments</w:t>
+      </w:r>
+      <w:r>
+        <w:rPr>
+          <w:rFonts w:ascii="Times New Roman" w:hAnsi="Times New Roman"/>
+          <w:color w:val="222222"/>
+          <w:szCs w:val="21"/>
+          <w:shd w:val="clear" w:color="auto" w:fill="FFFFFF"/>
+        </w:rPr>
+        <w:t xml:space="preserve"> in this course were</w:t>
+      </w:r>
+      <w:r>
+        <w:rPr>
+          <w:rFonts w:ascii="Times New Roman" w:hAnsi="Times New Roman"/>
+          <w:color w:val="222222"/>
+          <w:szCs w:val="21"/>
+          <w:shd w:val="clear" w:color="auto" w:fill="FFFFFF"/>
+        </w:rPr>
+        <w:t xml:space="preserve"> programming exercises written in C. The course typically has 40 to 60 i</w:t>
       </w:r>
       <w:r>
         <w:rPr>
@@ -480,7 +655,25 @@
           <w:szCs w:val="21"/>
           <w:shd w:val="clear" w:color="auto" w:fill="FFFFFF"/>
         </w:rPr>
-        <w:t> It is important to get feedback to the students as soon as possible, and this pace (coupled with the large enrollments of 50 to 60 students per section) creates a large workload for the instructor and the graders.</w:t>
+        <w:t> It is important to get feedback to the students as soon as possible</w:t>
+      </w:r>
+      <w:r>
+        <w:rPr>
+          <w:rFonts w:ascii="Times New Roman" w:hAnsi="Times New Roman"/>
+          <w:color w:val="222222"/>
+          <w:szCs w:val="21"/>
+          <w:shd w:val="clear" w:color="auto" w:fill="FFFFFF"/>
+        </w:rPr>
+        <w:t xml:space="preserve"> [0]</w:t>
+      </w:r>
+      <w:r>
+        <w:rPr>
+          <w:rFonts w:ascii="Times New Roman" w:hAnsi="Times New Roman"/>
+          <w:color w:val="222222"/>
+          <w:szCs w:val="21"/>
+          <w:shd w:val="clear" w:color="auto" w:fill="FFFFFF"/>
+        </w:rPr>
+        <w:t>, and this pace (coupled with the large enrollments of 50 to 60 students per section) creates a large workload for the instructor and the graders.</w:t>
       </w:r>
     </w:p>
     <w:p>
@@ -518,7 +711,25 @@
           <w:szCs w:val="21"/>
           <w:shd w:val="clear" w:color="auto" w:fill="FFFFFF"/>
         </w:rPr>
-        <w:t xml:space="preserve"> a pedagogical problem. Presently, a student only sees feedback of </w:t>
+        <w:t xml:space="preserve"> a pedagogical problem. </w:t>
+      </w:r>
+      <w:r>
+        <w:rPr>
+          <w:rFonts w:ascii="Times New Roman" w:hAnsi="Times New Roman"/>
+          <w:color w:val="222222"/>
+          <w:szCs w:val="21"/>
+          <w:shd w:val="clear" w:color="auto" w:fill="FFFFFF"/>
+        </w:rPr>
+        <w:t>Before this system, a student only saw</w:t>
+      </w:r>
+      <w:r>
+        <w:rPr>
+          <w:rFonts w:ascii="Times New Roman" w:hAnsi="Times New Roman"/>
+          <w:color w:val="222222"/>
+          <w:szCs w:val="21"/>
+          <w:shd w:val="clear" w:color="auto" w:fill="FFFFFF"/>
+        </w:rPr>
+        <w:t xml:space="preserve"> feedback of </w:t>
       </w:r>
       <w:r>
         <w:rPr>
@@ -572,7 +783,16 @@
           <w:szCs w:val="21"/>
           <w:shd w:val="clear" w:color="auto" w:fill="FFFFFF"/>
         </w:rPr>
-        <w:t xml:space="preserve"> is detrimental to students, inhibiting their ability for informed iteration.</w:t>
+        <w:t xml:space="preserve"> was</w:t>
+      </w:r>
+      <w:r>
+        <w:rPr>
+          <w:rFonts w:ascii="Times New Roman" w:hAnsi="Times New Roman"/>
+          <w:color w:val="222222"/>
+          <w:szCs w:val="21"/>
+          <w:shd w:val="clear" w:color="auto" w:fill="FFFFFF"/>
+        </w:rPr>
+        <w:t xml:space="preserve"> detrimental to students, inhibiting their ability for informed iteration.</w:t>
       </w:r>
       <w:r>
         <w:rPr>
@@ -582,15 +802,6 @@
           <w:shd w:val="clear" w:color="auto" w:fill="FFFFFF"/>
         </w:rPr>
         <w:t xml:space="preserve"> </w:t>
-      </w:r>
-      <w:r>
-        <w:rPr>
-          <w:rFonts w:ascii="Times New Roman" w:hAnsi="Times New Roman"/>
-          <w:color w:val="222222"/>
-          <w:szCs w:val="21"/>
-          <w:shd w:val="clear" w:color="auto" w:fill="FFFFFF"/>
-        </w:rPr>
-        <w:t>If we can provide students with immediate feedback on their work, we can solve the pedagogical problem and use staff time more efficiently.</w:t>
       </w:r>
     </w:p>
     <w:p>
@@ -898,26 +1109,63 @@
         <w:rPr>
           <w:rFonts w:ascii="Times New Roman" w:hAnsi="Times New Roman"/>
         </w:rPr>
-        <w:t xml:space="preserve"> was initially developed to support the teaching of a “flipped” course, where students watch video lectures online before class to prepare for classroom questions and discussion. Bottlenose also includes online submission and grading of programming assignments, which turns out to be a useful piece of functionality even for traditional courses. </w:t>
-      </w:r>
-    </w:p>
-    <w:p>
-      <w:pPr>
-        <w:rPr>
-          <w:rFonts w:ascii="Times New Roman" w:hAnsi="Times New Roman"/>
-        </w:rPr>
-      </w:pPr>
-      <w:r>
-        <w:rPr>
-          <w:rFonts w:ascii="Times New Roman" w:hAnsi="Times New Roman"/>
-        </w:rPr>
-        <w:t>Bottlenose i</w:t>
-      </w:r>
-      <w:r>
-        <w:rPr>
-          <w:rFonts w:ascii="Times New Roman" w:hAnsi="Times New Roman"/>
-        </w:rPr>
-        <w:t>s built</w:t>
+        <w:t xml:space="preserve"> was initially developed to support the teaching of a “flipped” course, where students watch video lectures online before class to prepare for classroom questions and discussion. </w:t>
+      </w:r>
+      <w:r>
+        <w:rPr>
+          <w:rFonts w:ascii="Times New Roman" w:hAnsi="Times New Roman"/>
+        </w:rPr>
+        <w:t>It</w:t>
+      </w:r>
+      <w:r>
+        <w:rPr>
+          <w:rFonts w:ascii="Times New Roman" w:hAnsi="Times New Roman"/>
+        </w:rPr>
+        <w:t xml:space="preserve"> </w:t>
+      </w:r>
+      <w:r>
+        <w:rPr>
+          <w:rFonts w:ascii="Times New Roman" w:hAnsi="Times New Roman"/>
+        </w:rPr>
+        <w:t>also included</w:t>
+      </w:r>
+      <w:r>
+        <w:rPr>
+          <w:rFonts w:ascii="Times New Roman" w:hAnsi="Times New Roman"/>
+        </w:rPr>
+        <w:t xml:space="preserve"> online submission and grading of programming assignments, which </w:t>
+      </w:r>
+      <w:r>
+        <w:rPr>
+          <w:rFonts w:ascii="Times New Roman" w:hAnsi="Times New Roman"/>
+        </w:rPr>
+        <w:t xml:space="preserve">were useful functions </w:t>
+      </w:r>
+      <w:r>
+        <w:rPr>
+          <w:rFonts w:ascii="Times New Roman" w:hAnsi="Times New Roman"/>
+        </w:rPr>
+        <w:t>for traditional courses, as is examined in this paper.</w:t>
+      </w:r>
+    </w:p>
+    <w:p>
+      <w:pPr>
+        <w:ind w:firstLine="720"/>
+        <w:rPr>
+          <w:rFonts w:ascii="Times New Roman" w:hAnsi="Times New Roman"/>
+        </w:rPr>
+      </w:pPr>
+      <w:r>
+        <w:rPr>
+          <w:rFonts w:ascii="Times New Roman" w:hAnsi="Times New Roman"/>
+        </w:rPr>
+        <w:t>The system was</w:t>
+      </w:r>
+      <w:r>
+        <w:rPr>
+          <w:rFonts w:ascii="Times New Roman" w:hAnsi="Times New Roman"/>
+        </w:rPr>
+        <w:t xml:space="preserve"> built</w:t>
       </w:r>
       <w:r>
         <w:rPr>
@@ -947,7 +1195,13 @@
         <w:rPr>
           <w:rFonts w:ascii="Times New Roman" w:hAnsi="Times New Roman"/>
         </w:rPr>
-        <w:t>work. This framework has allowed the application to be built r</w:t>
+        <w:t>work. This framework</w:t>
+      </w:r>
+      <w:r>
+        <w:rPr>
+          <w:rFonts w:ascii="Times New Roman" w:hAnsi="Times New Roman"/>
+        </w:rPr>
+        <w:t xml:space="preserve"> allowed the application to be built r</w:t>
       </w:r>
       <w:r>
         <w:rPr>
@@ -959,32 +1213,171 @@
         <w:rPr>
           <w:rFonts w:ascii="Times New Roman" w:hAnsi="Times New Roman"/>
         </w:rPr>
-        <w:t xml:space="preserve">in automated testing infrastructure which will help the application stay high quality and maintainable as it grows. The application follows standard Rails conventions. A PostgreSQL2 database is used to store most application state, although student submissions are stored on the file system. </w:t>
-      </w:r>
-    </w:p>
-    <w:p>
-      <w:pPr>
-        <w:rPr>
-          <w:rFonts w:ascii="Times New Roman" w:hAnsi="Times New Roman"/>
-        </w:rPr>
-      </w:pPr>
-      <w:r>
-        <w:rPr>
-          <w:rFonts w:ascii="Times New Roman" w:hAnsi="Times New Roman"/>
-        </w:rPr>
-        <w:t xml:space="preserve">A simple process for online submission of assignments is provided. </w:t>
-      </w:r>
-      <w:r>
-        <w:rPr>
-          <w:rFonts w:ascii="Times New Roman" w:hAnsi="Times New Roman"/>
-        </w:rPr>
-        <w:t>Students are emailed an authentication link that brings them</w:t>
-      </w:r>
-      <w:r>
-        <w:rPr>
-          <w:rFonts w:ascii="Times New Roman" w:hAnsi="Times New Roman"/>
-        </w:rPr>
-        <w:t xml:space="preserve"> to their list of assignments and identifies them to the application. Assignments are </w:t>
+        <w:t>in automated t</w:t>
+      </w:r>
+      <w:r>
+        <w:rPr>
+          <w:rFonts w:ascii="Times New Roman" w:hAnsi="Times New Roman"/>
+        </w:rPr>
+        <w:t>esting infrastructure which has</w:t>
+      </w:r>
+      <w:r>
+        <w:rPr>
+          <w:rFonts w:ascii="Times New Roman" w:hAnsi="Times New Roman"/>
+        </w:rPr>
+        <w:t xml:space="preserve"> help</w:t>
+      </w:r>
+      <w:r>
+        <w:rPr>
+          <w:rFonts w:ascii="Times New Roman" w:hAnsi="Times New Roman"/>
+        </w:rPr>
+        <w:t>ed</w:t>
+      </w:r>
+      <w:r>
+        <w:rPr>
+          <w:rFonts w:ascii="Times New Roman" w:hAnsi="Times New Roman"/>
+        </w:rPr>
+        <w:t xml:space="preserve"> the application stay high qual</w:t>
+      </w:r>
+      <w:r>
+        <w:rPr>
+          <w:rFonts w:ascii="Times New Roman" w:hAnsi="Times New Roman"/>
+        </w:rPr>
+        <w:t>ity and maintainable as it grew. The application followed</w:t>
+      </w:r>
+      <w:r>
+        <w:rPr>
+          <w:rFonts w:ascii="Times New Roman" w:hAnsi="Times New Roman"/>
+        </w:rPr>
+        <w:t xml:space="preserve"> standard Rails conven</w:t>
+      </w:r>
+      <w:r>
+        <w:rPr>
+          <w:rFonts w:ascii="Times New Roman" w:hAnsi="Times New Roman"/>
+        </w:rPr>
+        <w:t>tions. A PostgreSQL2 database was</w:t>
+      </w:r>
+      <w:r>
+        <w:rPr>
+          <w:rFonts w:ascii="Times New Roman" w:hAnsi="Times New Roman"/>
+        </w:rPr>
+        <w:t xml:space="preserve"> used to store most application state, </w:t>
+      </w:r>
+      <w:r>
+        <w:rPr>
+          <w:rFonts w:ascii="Times New Roman" w:hAnsi="Times New Roman"/>
+        </w:rPr>
+        <w:t>although student submissions were</w:t>
+      </w:r>
+      <w:r>
+        <w:rPr>
+          <w:rFonts w:ascii="Times New Roman" w:hAnsi="Times New Roman"/>
+        </w:rPr>
+        <w:t xml:space="preserve"> stored on the file system. </w:t>
+      </w:r>
+    </w:p>
+    <w:p>
+      <w:pPr>
+        <w:ind w:firstLine="720"/>
+        <w:rPr>
+          <w:rFonts w:ascii="Times New Roman" w:hAnsi="Times New Roman"/>
+        </w:rPr>
+      </w:pPr>
+      <w:r>
+        <w:rPr>
+          <w:rFonts w:ascii="Times New Roman" w:hAnsi="Times New Roman"/>
+        </w:rPr>
+        <w:t>A simple process for onl</w:t>
+      </w:r>
+      <w:r>
+        <w:rPr>
+          <w:rFonts w:ascii="Times New Roman" w:hAnsi="Times New Roman"/>
+        </w:rPr>
+        <w:t>ine submission of assignments was</w:t>
+      </w:r>
+      <w:r>
+        <w:rPr>
+          <w:rFonts w:ascii="Times New Roman" w:hAnsi="Times New Roman"/>
+        </w:rPr>
+        <w:t xml:space="preserve"> provided. </w:t>
+      </w:r>
+      <w:r>
+        <w:rPr>
+          <w:rFonts w:ascii="Times New Roman" w:hAnsi="Times New Roman"/>
+        </w:rPr>
+        <w:t>Students were emailed</w:t>
+      </w:r>
+      <w:r>
+        <w:rPr>
+          <w:rFonts w:ascii="Times New Roman" w:hAnsi="Times New Roman"/>
+        </w:rPr>
+        <w:t xml:space="preserve"> authentication link</w:t>
+      </w:r>
+      <w:r>
+        <w:rPr>
+          <w:rFonts w:ascii="Times New Roman" w:hAnsi="Times New Roman"/>
+        </w:rPr>
+        <w:t>s</w:t>
+      </w:r>
+      <w:r>
+        <w:rPr>
+          <w:rFonts w:ascii="Times New Roman" w:hAnsi="Times New Roman"/>
+        </w:rPr>
+        <w:t xml:space="preserve"> that br</w:t>
+      </w:r>
+      <w:r>
+        <w:rPr>
+          <w:rFonts w:ascii="Times New Roman" w:hAnsi="Times New Roman"/>
+        </w:rPr>
+        <w:t>ought</w:t>
+      </w:r>
+      <w:r>
+        <w:rPr>
+          <w:rFonts w:ascii="Times New Roman" w:hAnsi="Times New Roman"/>
+        </w:rPr>
+        <w:t xml:space="preserve"> them</w:t>
+      </w:r>
+      <w:r>
+        <w:rPr>
+          <w:rFonts w:ascii="Times New Roman" w:hAnsi="Times New Roman"/>
+        </w:rPr>
+        <w:t xml:space="preserve"> to their list of assignments</w:t>
+      </w:r>
+      <w:r>
+        <w:rPr>
+          <w:rFonts w:ascii="Times New Roman" w:hAnsi="Times New Roman"/>
+        </w:rPr>
+        <w:t>, and identified</w:t>
+      </w:r>
+      <w:r>
+        <w:rPr>
+          <w:rFonts w:ascii="Times New Roman" w:hAnsi="Times New Roman"/>
+        </w:rPr>
+        <w:t xml:space="preserve"> the</w:t>
+      </w:r>
+      <w:r>
+        <w:rPr>
+          <w:rFonts w:ascii="Times New Roman" w:hAnsi="Times New Roman"/>
+        </w:rPr>
+        <w:t xml:space="preserve"> students</w:t>
+      </w:r>
+      <w:r>
+        <w:rPr>
+          <w:rFonts w:ascii="Times New Roman" w:hAnsi="Times New Roman"/>
+        </w:rPr>
+        <w:t xml:space="preserve"> to </w:t>
+      </w:r>
+      <w:r>
+        <w:rPr>
+          <w:rFonts w:ascii="Times New Roman" w:hAnsi="Times New Roman"/>
+        </w:rPr>
+        <w:t>the application. Assignments were</w:t>
+      </w:r>
+      <w:r>
+        <w:rPr>
+          <w:rFonts w:ascii="Times New Roman" w:hAnsi="Times New Roman"/>
+        </w:rPr>
+        <w:t xml:space="preserve"> </w:t>
       </w:r>
       <w:r>
         <w:rPr>
@@ -1008,20 +1401,111 @@
         <w:rPr>
           <w:rFonts w:ascii="Times New Roman" w:hAnsi="Times New Roman"/>
         </w:rPr>
-        <w:t xml:space="preserve">) are supported. The automated grading process begins immediately when an assignment is submitted, giving students feedback within a few seconds. Students may attempt submissions multiple times. </w:t>
-      </w:r>
-    </w:p>
-    <w:p>
-      <w:pPr>
-        <w:rPr>
-          <w:rFonts w:ascii="Times New Roman" w:hAnsi="Times New Roman"/>
-        </w:rPr>
-      </w:pPr>
-      <w:r>
-        <w:rPr>
-          <w:rFonts w:ascii="Times New Roman" w:hAnsi="Times New Roman"/>
-        </w:rPr>
-        <w:t xml:space="preserve">In order to automatically grade student programs, submissions are compiled and run on the server. Allowing students to run arbitrary code on the server is clearly a potential security issue. Bottlenose uses a sandbox mechanism to prevent student programs from causing trouble. Five major techniques are used to isolate student programs from the rest of the system: </w:t>
+        <w:t>) were</w:t>
+      </w:r>
+      <w:r>
+        <w:rPr>
+          <w:rFonts w:ascii="Times New Roman" w:hAnsi="Times New Roman"/>
+        </w:rPr>
+        <w:t xml:space="preserve"> supported. The a</w:t>
+      </w:r>
+      <w:r>
+        <w:rPr>
+          <w:rFonts w:ascii="Times New Roman" w:hAnsi="Times New Roman"/>
+        </w:rPr>
+        <w:t xml:space="preserve">utomated grading process began </w:t>
+      </w:r>
+      <w:r>
+        <w:rPr>
+          <w:rFonts w:ascii="Times New Roman" w:hAnsi="Times New Roman"/>
+        </w:rPr>
+        <w:t>i</w:t>
+      </w:r>
+      <w:r>
+        <w:rPr>
+          <w:rFonts w:ascii="Times New Roman" w:hAnsi="Times New Roman"/>
+        </w:rPr>
+        <w:t>mmediately when an assignment was</w:t>
+      </w:r>
+      <w:r>
+        <w:rPr>
+          <w:rFonts w:ascii="Times New Roman" w:hAnsi="Times New Roman"/>
+        </w:rPr>
+        <w:t xml:space="preserve"> submitted, giving students feedback wi</w:t>
+      </w:r>
+      <w:r>
+        <w:rPr>
+          <w:rFonts w:ascii="Times New Roman" w:hAnsi="Times New Roman"/>
+        </w:rPr>
+        <w:t>thin a few seconds. Students could</w:t>
+      </w:r>
+      <w:r>
+        <w:rPr>
+          <w:rFonts w:ascii="Times New Roman" w:hAnsi="Times New Roman"/>
+        </w:rPr>
+        <w:t xml:space="preserve"> attempt submissions multiple times. </w:t>
+      </w:r>
+    </w:p>
+    <w:p>
+      <w:pPr>
+        <w:ind w:firstLine="720"/>
+        <w:rPr>
+          <w:rFonts w:ascii="Times New Roman" w:hAnsi="Times New Roman"/>
+        </w:rPr>
+      </w:pPr>
+      <w:r>
+        <w:rPr>
+          <w:rFonts w:ascii="Times New Roman" w:hAnsi="Times New Roman"/>
+        </w:rPr>
+        <w:t>In order to automatically grade s</w:t>
+      </w:r>
+      <w:r>
+        <w:rPr>
+          <w:rFonts w:ascii="Times New Roman" w:hAnsi="Times New Roman"/>
+        </w:rPr>
+        <w:t>tudent programs, submissions were</w:t>
+      </w:r>
+      <w:r>
+        <w:rPr>
+          <w:rFonts w:ascii="Times New Roman" w:hAnsi="Times New Roman"/>
+        </w:rPr>
+        <w:t xml:space="preserve"> compiled and run on the server. Allowing students to run arbitrary code on the server is clearly a potential</w:t>
+      </w:r>
+      <w:r>
+        <w:rPr>
+          <w:rFonts w:ascii="Times New Roman" w:hAnsi="Times New Roman"/>
+        </w:rPr>
+        <w:t xml:space="preserve"> security issue</w:t>
+      </w:r>
+      <w:r>
+        <w:rPr>
+          <w:rFonts w:ascii="Times New Roman" w:hAnsi="Times New Roman"/>
+        </w:rPr>
+        <w:t xml:space="preserve"> [4]</w:t>
+      </w:r>
+      <w:r>
+        <w:rPr>
+          <w:rFonts w:ascii="Times New Roman" w:hAnsi="Times New Roman"/>
+        </w:rPr>
+        <w:t>. The system used</w:t>
+      </w:r>
+      <w:r>
+        <w:rPr>
+          <w:rFonts w:ascii="Times New Roman" w:hAnsi="Times New Roman"/>
+        </w:rPr>
+        <w:t xml:space="preserve"> a sandb</w:t>
+      </w:r>
+      <w:r>
+        <w:rPr>
+          <w:rFonts w:ascii="Times New Roman" w:hAnsi="Times New Roman"/>
+        </w:rPr>
+        <w:t xml:space="preserve">ox mechanism to prevent student </w:t>
+      </w:r>
+      <w:r>
+        <w:rPr>
+          <w:rFonts w:ascii="Times New Roman" w:hAnsi="Times New Roman"/>
+        </w:rPr>
+        <w:t xml:space="preserve">programs from causing trouble. Five major techniques are used to isolate student programs from the rest of the system: </w:t>
       </w:r>
     </w:p>
     <w:p>
@@ -1054,7 +1538,13 @@
         <w:rPr>
           <w:rFonts w:ascii="Times New Roman" w:hAnsi="Times New Roman"/>
         </w:rPr>
-        <w:t xml:space="preserve"> - Each student program is run under a separate system user with minimal Unix permissions. </w:t>
+        <w:t xml:space="preserve"> - Each student program was</w:t>
+      </w:r>
+      <w:r>
+        <w:rPr>
+          <w:rFonts w:ascii="Times New Roman" w:hAnsi="Times New Roman"/>
+        </w:rPr>
+        <w:t xml:space="preserve"> run under a separate system user with minimal Unix permissions. </w:t>
       </w:r>
     </w:p>
     <w:p>
@@ -1080,7 +1570,13 @@
         <w:rPr>
           <w:rFonts w:ascii="Times New Roman" w:hAnsi="Times New Roman"/>
         </w:rPr>
-        <w:t xml:space="preserve"> - Student programs can only access specific, white</w:t>
+        <w:t xml:space="preserve"> - Student programs could</w:t>
+      </w:r>
+      <w:r>
+        <w:rPr>
+          <w:rFonts w:ascii="Times New Roman" w:hAnsi="Times New Roman"/>
+        </w:rPr>
+        <w:t xml:space="preserve"> only access specific, white</w:t>
       </w:r>
       <w:r>
         <w:rPr>
@@ -1118,7 +1614,19 @@
         <w:rPr>
           <w:rFonts w:ascii="Times New Roman" w:hAnsi="Times New Roman"/>
         </w:rPr>
-        <w:t xml:space="preserve"> - The “setrlimit” system call is used to set limits on the use of a variety of resources, including RAM, child processes, and created file size. </w:t>
+        <w:t xml:space="preserve"> </w:t>
+      </w:r>
+      <w:r>
+        <w:rPr>
+          <w:rFonts w:ascii="Times New Roman" w:hAnsi="Times New Roman"/>
+        </w:rPr>
+        <w:t>- The “setrlimit” system call was</w:t>
+      </w:r>
+      <w:r>
+        <w:rPr>
+          <w:rFonts w:ascii="Times New Roman" w:hAnsi="Times New Roman"/>
+        </w:rPr>
+        <w:t xml:space="preserve"> used to set limits on the use of a variety of resources, including RAM, child processes, and created file size. </w:t>
       </w:r>
     </w:p>
     <w:p>
@@ -1144,7 +1652,13 @@
         <w:rPr>
           <w:rFonts w:ascii="Times New Roman" w:hAnsi="Times New Roman"/>
         </w:rPr>
-        <w:t xml:space="preserve"> - Each program is executed in a separate “tmpfs” file</w:t>
+        <w:t xml:space="preserve"> - Each program was</w:t>
+      </w:r>
+      <w:r>
+        <w:rPr>
+          <w:rFonts w:ascii="Times New Roman" w:hAnsi="Times New Roman"/>
+        </w:rPr>
+        <w:t xml:space="preserve"> executed in a separate “tmpfs” file</w:t>
       </w:r>
       <w:r>
         <w:rPr>
@@ -1168,7 +1682,25 @@
         <w:rPr>
           <w:rFonts w:ascii="Times New Roman" w:hAnsi="Times New Roman"/>
         </w:rPr>
-        <w:t xml:space="preserve"> which ceases to exist when the grading process finishes. </w:t>
+        <w:t xml:space="preserve"> which ceased</w:t>
+      </w:r>
+      <w:r>
+        <w:rPr>
+          <w:rFonts w:ascii="Times New Roman" w:hAnsi="Times New Roman"/>
+        </w:rPr>
+        <w:t xml:space="preserve"> to exist w</w:t>
+      </w:r>
+      <w:r>
+        <w:rPr>
+          <w:rFonts w:ascii="Times New Roman" w:hAnsi="Times New Roman"/>
+        </w:rPr>
+        <w:t>hen the grading process finished</w:t>
+      </w:r>
+      <w:r>
+        <w:rPr>
+          <w:rFonts w:ascii="Times New Roman" w:hAnsi="Times New Roman"/>
+        </w:rPr>
+        <w:t xml:space="preserve">. </w:t>
       </w:r>
     </w:p>
     <w:p>
@@ -1194,7 +1726,13 @@
         <w:rPr>
           <w:rFonts w:ascii="Times New Roman" w:hAnsi="Times New Roman"/>
         </w:rPr>
-        <w:t xml:space="preserve"> - A grading process is terminated if it lasts more than five minutes. </w:t>
+        <w:t xml:space="preserve"> - A grading process was terminated if it lasted</w:t>
+      </w:r>
+      <w:r>
+        <w:rPr>
+          <w:rFonts w:ascii="Times New Roman" w:hAnsi="Times New Roman"/>
+        </w:rPr>
+        <w:t xml:space="preserve"> more than five minutes. </w:t>
       </w:r>
     </w:p>
     <w:p>
@@ -1215,7 +1753,13 @@
         <w:rPr>
           <w:rFonts w:ascii="Times New Roman" w:hAnsi="Times New Roman"/>
         </w:rPr>
-        <w:t xml:space="preserve">This sandbox mechanism does not </w:t>
+        <w:t>This sandbox mechanism did</w:t>
+      </w:r>
+      <w:r>
+        <w:rPr>
+          <w:rFonts w:ascii="Times New Roman" w:hAnsi="Times New Roman"/>
+        </w:rPr>
+        <w:t xml:space="preserve"> not </w:t>
       </w:r>
       <w:r>
         <w:rPr>
@@ -1257,7 +1801,13 @@
         <w:rPr>
           <w:rFonts w:ascii="Times New Roman" w:hAnsi="Times New Roman"/>
         </w:rPr>
-        <w:t xml:space="preserve">does perform adequately </w:t>
+        <w:t>did</w:t>
+      </w:r>
+      <w:r>
+        <w:rPr>
+          <w:rFonts w:ascii="Times New Roman" w:hAnsi="Times New Roman"/>
+        </w:rPr>
+        <w:t xml:space="preserve"> perform adequately </w:t>
       </w:r>
       <w:r>
         <w:rPr>
@@ -1629,7 +2179,13 @@
         <w:rPr>
           <w:rFonts w:ascii="Times New Roman" w:hAnsi="Times New Roman"/>
         </w:rPr>
-        <w:t>ows for any</w:t>
+        <w:t>owed</w:t>
+      </w:r>
+      <w:r>
+        <w:rPr>
+          <w:rFonts w:ascii="Times New Roman" w:hAnsi="Times New Roman"/>
+        </w:rPr>
+        <w:t xml:space="preserve"> for any</w:t>
       </w:r>
       <w:r>
         <w:rPr>
@@ -2881,6 +3437,7 @@
   </w:style>
   <w:style w:type="character" w:default="1" w:styleId="DefaultParagraphFont">
     <w:name w:val="Default Paragraph Font"/>
+    <w:semiHidden/>
     <w:unhideWhenUsed/>
   </w:style>
   <w:style w:type="table" w:default="1" w:styleId="TableNormal">

</xml_diff>

<commit_message>
Created new version with names, but says "In Review"
In Review - please do not cite
</commit_message>
<xml_diff>
--- a/IMPACT_OF_AUTO.docx
+++ b/IMPACT_OF_AUTO.docx
@@ -39,7 +39,75 @@
         <w:rPr>
           <w:rFonts w:ascii="Times New Roman" w:hAnsi="Times New Roman"/>
         </w:rPr>
-        <w:t>Person Person, Author Author, Author McAuthorson,</w:t>
+        <w:t>Mark Sherman</w:t>
+      </w:r>
+      <w:r>
+        <w:rPr>
+          <w:rFonts w:ascii="Times New Roman" w:hAnsi="Times New Roman"/>
+        </w:rPr>
+        <w:t xml:space="preserve">, </w:t>
+      </w:r>
+      <w:proofErr w:type="spellStart"/>
+      <w:r>
+        <w:rPr>
+          <w:rFonts w:ascii="Times New Roman" w:hAnsi="Times New Roman"/>
+        </w:rPr>
+        <w:t>Sarita</w:t>
+      </w:r>
+      <w:proofErr w:type="spellEnd"/>
+      <w:r>
+        <w:rPr>
+          <w:rFonts w:ascii="Times New Roman" w:hAnsi="Times New Roman"/>
+        </w:rPr>
+        <w:t xml:space="preserve"> </w:t>
+      </w:r>
+      <w:proofErr w:type="spellStart"/>
+      <w:r>
+        <w:rPr>
+          <w:rFonts w:ascii="Times New Roman" w:hAnsi="Times New Roman"/>
+        </w:rPr>
+        <w:t>Bassil</w:t>
+      </w:r>
+      <w:proofErr w:type="spellEnd"/>
+      <w:r>
+        <w:rPr>
+          <w:rFonts w:ascii="Times New Roman" w:hAnsi="Times New Roman"/>
+        </w:rPr>
+        <w:t xml:space="preserve">, </w:t>
+      </w:r>
+      <w:proofErr w:type="spellStart"/>
+      <w:r>
+        <w:rPr>
+          <w:rFonts w:ascii="Times New Roman" w:hAnsi="Times New Roman"/>
+        </w:rPr>
+        <w:t>Derrell</w:t>
+      </w:r>
+      <w:proofErr w:type="spellEnd"/>
+      <w:r>
+        <w:rPr>
+          <w:rFonts w:ascii="Times New Roman" w:hAnsi="Times New Roman"/>
+        </w:rPr>
+        <w:t xml:space="preserve"> </w:t>
+      </w:r>
+      <w:proofErr w:type="spellStart"/>
+      <w:r>
+        <w:rPr>
+          <w:rFonts w:ascii="Times New Roman" w:hAnsi="Times New Roman"/>
+        </w:rPr>
+        <w:t>Lipman</w:t>
+      </w:r>
+      <w:proofErr w:type="spellEnd"/>
+      <w:r>
+        <w:rPr>
+          <w:rFonts w:ascii="Times New Roman" w:hAnsi="Times New Roman"/>
+        </w:rPr>
+        <w:t>,</w:t>
+      </w:r>
+      <w:r>
+        <w:rPr>
+          <w:rFonts w:ascii="Times New Roman" w:hAnsi="Times New Roman"/>
+        </w:rPr>
+        <w:t xml:space="preserve"> Nat Tuck, Fred Martin</w:t>
       </w:r>
     </w:p>
     <w:p>
@@ -65,46 +133,148 @@
         <w:rPr>
           <w:rFonts w:ascii="Times New Roman" w:hAnsi="Times New Roman"/>
         </w:rPr>
-        <w:t>Institution</w:t>
-      </w:r>
-    </w:p>
-    <w:p>
-      <w:pPr>
-        <w:rPr>
-          <w:rFonts w:ascii="Times New Roman" w:hAnsi="Times New Roman"/>
-        </w:rPr>
-      </w:pPr>
-      <w:r>
-        <w:rPr>
-          <w:rFonts w:ascii="Times New Roman" w:hAnsi="Times New Roman"/>
-        </w:rPr>
-        <w:t>City, ST 00000</w:t>
-      </w:r>
-    </w:p>
-    <w:p>
-      <w:pPr>
-        <w:rPr>
-          <w:rFonts w:ascii="Times New Roman" w:hAnsi="Times New Roman"/>
-        </w:rPr>
-      </w:pPr>
-      <w:r>
-        <w:rPr>
-          <w:rFonts w:ascii="Times New Roman" w:hAnsi="Times New Roman"/>
-        </w:rPr>
-        <w:t>111 111-1111</w:t>
-      </w:r>
-    </w:p>
-    <w:p>
-      <w:pPr>
-        <w:rPr>
-          <w:rFonts w:ascii="Times New Roman" w:hAnsi="Times New Roman"/>
-        </w:rPr>
-      </w:pPr>
-      <w:r>
-        <w:rPr>
-          <w:rFonts w:ascii="Times New Roman" w:hAnsi="Times New Roman"/>
-        </w:rPr>
-        <w:t>{email, email, email, email}@domain</w:t>
+        <w:t>University of Massachusetts Lowell</w:t>
+      </w:r>
+    </w:p>
+    <w:p>
+      <w:pPr>
+        <w:rPr>
+          <w:rFonts w:ascii="Times New Roman" w:hAnsi="Times New Roman"/>
+        </w:rPr>
+      </w:pPr>
+      <w:r>
+        <w:rPr>
+          <w:rFonts w:ascii="Times New Roman" w:hAnsi="Times New Roman"/>
+        </w:rPr>
+        <w:t>Lowell</w:t>
+      </w:r>
+      <w:r>
+        <w:rPr>
+          <w:rFonts w:ascii="Times New Roman" w:hAnsi="Times New Roman"/>
+        </w:rPr>
+        <w:t xml:space="preserve">, </w:t>
+      </w:r>
+      <w:r>
+        <w:rPr>
+          <w:rFonts w:ascii="Times New Roman" w:hAnsi="Times New Roman"/>
+        </w:rPr>
+        <w:t>MA</w:t>
+      </w:r>
+      <w:r>
+        <w:rPr>
+          <w:rFonts w:ascii="Times New Roman" w:hAnsi="Times New Roman"/>
+        </w:rPr>
+        <w:t xml:space="preserve"> </w:t>
+      </w:r>
+      <w:r>
+        <w:rPr>
+          <w:rFonts w:ascii="Times New Roman" w:hAnsi="Times New Roman"/>
+        </w:rPr>
+        <w:t>01852</w:t>
+      </w:r>
+    </w:p>
+    <w:p>
+      <w:pPr>
+        <w:rPr>
+          <w:rFonts w:ascii="Times New Roman" w:hAnsi="Times New Roman"/>
+        </w:rPr>
+      </w:pPr>
+      <w:r>
+        <w:rPr>
+          <w:rFonts w:ascii="Times New Roman" w:hAnsi="Times New Roman"/>
+        </w:rPr>
+        <w:t>978-934-{1964, 3911, 1964*}</w:t>
+      </w:r>
+    </w:p>
+    <w:p>
+      <w:pPr>
+        <w:rPr>
+          <w:rFonts w:ascii="Times New Roman" w:hAnsi="Times New Roman"/>
+        </w:rPr>
+      </w:pPr>
+      <w:r>
+        <w:rPr>
+          <w:rFonts w:ascii="Times New Roman" w:hAnsi="Times New Roman"/>
+        </w:rPr>
+        <w:t>{</w:t>
+      </w:r>
+      <w:proofErr w:type="spellStart"/>
+      <w:proofErr w:type="gramStart"/>
+      <w:r>
+        <w:rPr>
+          <w:rFonts w:ascii="Times New Roman" w:hAnsi="Times New Roman"/>
+        </w:rPr>
+        <w:t>msherman</w:t>
+      </w:r>
+      <w:proofErr w:type="spellEnd"/>
+      <w:proofErr w:type="gramEnd"/>
+      <w:r>
+        <w:rPr>
+          <w:rFonts w:ascii="Times New Roman" w:hAnsi="Times New Roman"/>
+        </w:rPr>
+        <w:t xml:space="preserve">, </w:t>
+      </w:r>
+      <w:proofErr w:type="spellStart"/>
+      <w:r>
+        <w:rPr>
+          <w:rFonts w:ascii="Times New Roman" w:hAnsi="Times New Roman"/>
+        </w:rPr>
+        <w:t>sbassil</w:t>
+      </w:r>
+      <w:proofErr w:type="spellEnd"/>
+      <w:r>
+        <w:rPr>
+          <w:rFonts w:ascii="Times New Roman" w:hAnsi="Times New Roman"/>
+        </w:rPr>
+        <w:t xml:space="preserve">, </w:t>
+      </w:r>
+      <w:proofErr w:type="spellStart"/>
+      <w:r>
+        <w:rPr>
+          <w:rFonts w:ascii="Times New Roman" w:hAnsi="Times New Roman"/>
+        </w:rPr>
+        <w:t>dlipman</w:t>
+      </w:r>
+      <w:proofErr w:type="spellEnd"/>
+      <w:r>
+        <w:rPr>
+          <w:rFonts w:ascii="Times New Roman" w:hAnsi="Times New Roman"/>
+        </w:rPr>
+        <w:t xml:space="preserve">, </w:t>
+      </w:r>
+      <w:proofErr w:type="spellStart"/>
+      <w:r>
+        <w:rPr>
+          <w:rFonts w:ascii="Times New Roman" w:hAnsi="Times New Roman"/>
+        </w:rPr>
+        <w:t>ntuck</w:t>
+      </w:r>
+      <w:proofErr w:type="spellEnd"/>
+      <w:r>
+        <w:rPr>
+          <w:rFonts w:ascii="Times New Roman" w:hAnsi="Times New Roman"/>
+        </w:rPr>
+        <w:t xml:space="preserve">, </w:t>
+      </w:r>
+      <w:proofErr w:type="spellStart"/>
+      <w:r>
+        <w:rPr>
+          <w:rFonts w:ascii="Times New Roman" w:hAnsi="Times New Roman"/>
+        </w:rPr>
+        <w:t>fredm</w:t>
+      </w:r>
+      <w:proofErr w:type="spellEnd"/>
+      <w:r>
+        <w:rPr>
+          <w:rFonts w:ascii="Times New Roman" w:hAnsi="Times New Roman"/>
+        </w:rPr>
+        <w:t>}@</w:t>
+      </w:r>
+      <w:r>
+        <w:rPr>
+          <w:rFonts w:ascii="Times New Roman" w:hAnsi="Times New Roman"/>
+        </w:rPr>
+        <w:t>cs.uml.edu</w:t>
       </w:r>
     </w:p>
     <w:p>
@@ -3170,11 +3340,32 @@
       </w:r>
     </w:p>
     <w:sectPr>
+      <w:footerReference w:type="default" r:id="rId7"/>
       <w:pgSz w:w="12240" w:h="15840"/>
       <w:pgMar w:top="1440" w:right="1800" w:bottom="1440" w:left="1800" w:gutter="0"/>
     </w:sectPr>
   </w:body>
 </w:document>
+</file>
+
+<file path=word/footer1.xml><?xml version="1.0" encoding="utf-8"?>
+<w:ftr xmlns:mo="http://schemas.microsoft.com/office/mac/office/2008/main" xmlns:ve="http://schemas.openxmlformats.org/markup-compatibility/2006" xmlns:mv="urn:schemas-microsoft-com:mac:vml" xmlns:o="urn:schemas-microsoft-com:office:office" xmlns:r="http://schemas.openxmlformats.org/officeDocument/2006/relationships" xmlns:m="http://schemas.openxmlformats.org/officeDocument/2006/math" xmlns:v="urn:schemas-microsoft-com:vml" xmlns:wp="http://schemas.openxmlformats.org/drawingml/2006/wordprocessingDrawing" xmlns:w10="urn:schemas-microsoft-com:office:word" xmlns:w="http://schemas.openxmlformats.org/wordprocessingml/2006/main" xmlns:wne="http://schemas.microsoft.com/office/word/2006/wordml">
+  <w:p>
+    <w:pPr>
+      <w:pStyle w:val="Header"/>
+      <w:jc w:val="center"/>
+    </w:pPr>
+    <w:r>
+      <w:t>IN REVIEW – PLEASE DO NOT CITE</w:t>
+    </w:r>
+  </w:p>
+  <w:p>
+    <w:pPr>
+      <w:pStyle w:val="Footer"/>
+      <w:jc w:val="center"/>
+    </w:pPr>
+  </w:p>
+</w:ftr>
 </file>
 
 <file path=word/numbering.xml><?xml version="1.0" encoding="utf-8"?>
@@ -3640,6 +3831,42 @@
       <w:sz w:val="18"/>
       <w:szCs w:val="18"/>
     </w:rPr>
+  </w:style>
+  <w:style w:type="paragraph" w:styleId="Header">
+    <w:name w:val="header"/>
+    <w:basedOn w:val="Normal"/>
+    <w:link w:val="HeaderChar"/>
+    <w:rsid w:val="006B23CA"/>
+    <w:pPr>
+      <w:tabs>
+        <w:tab w:val="center" w:pos="4320"/>
+        <w:tab w:val="right" w:pos="8640"/>
+      </w:tabs>
+    </w:pPr>
+  </w:style>
+  <w:style w:type="character" w:customStyle="1" w:styleId="HeaderChar">
+    <w:name w:val="Header Char"/>
+    <w:basedOn w:val="DefaultParagraphFont"/>
+    <w:link w:val="Header"/>
+    <w:rsid w:val="006B23CA"/>
+  </w:style>
+  <w:style w:type="paragraph" w:styleId="Footer">
+    <w:name w:val="footer"/>
+    <w:basedOn w:val="Normal"/>
+    <w:link w:val="FooterChar"/>
+    <w:rsid w:val="006B23CA"/>
+    <w:pPr>
+      <w:tabs>
+        <w:tab w:val="center" w:pos="4320"/>
+        <w:tab w:val="right" w:pos="8640"/>
+      </w:tabs>
+    </w:pPr>
+  </w:style>
+  <w:style w:type="character" w:customStyle="1" w:styleId="FooterChar">
+    <w:name w:val="Footer Char"/>
+    <w:basedOn w:val="DefaultParagraphFont"/>
+    <w:link w:val="Footer"/>
+    <w:rsid w:val="006B23CA"/>
   </w:style>
 </w:styles>
 </file>

</xml_diff>